<commit_message>
Mod de casos de uso real
</commit_message>
<xml_diff>
--- a/Diseño/Casos de Uso Real/Casos de uso real.docx
+++ b/Diseño/Casos de Uso Real/Casos de uso real.docx
@@ -6,7 +6,7 @@
       <w:r>
         <w:rPr>
           <w:noProof/>
-          <w:lang w:eastAsia="es-CL"/>
+          <w:lang w:eastAsia="ja-JP"/>
         </w:rPr>
         <w:drawing>
           <wp:inline distT="0" distB="0" distL="0" distR="0" wp14:anchorId="6CB10B98" wp14:editId="5F16B004">
@@ -4907,7 +4907,7 @@
       <w:r>
         <w:rPr>
           <w:noProof/>
-          <w:lang w:eastAsia="es-CL"/>
+          <w:lang w:eastAsia="ja-JP"/>
         </w:rPr>
         <w:drawing>
           <wp:inline distT="0" distB="0" distL="0" distR="0">
@@ -5502,7 +5502,7 @@
           <w:b/>
           <w:noProof/>
           <w:color w:val="auto"/>
-          <w:lang w:eastAsia="es-CL"/>
+          <w:lang w:eastAsia="ja-JP"/>
         </w:rPr>
         <w:lastRenderedPageBreak/>
         <w:drawing>
@@ -5934,7 +5934,10 @@
               <w:t xml:space="preserve">6. </w:t>
             </w:r>
             <w:r>
-              <w:t>El estudiante pagua</w:t>
+              <w:t>El estudiante pag</w:t>
+            </w:r>
+            <w:r>
+              <w:t>a</w:t>
             </w:r>
             <w:r>
               <w:t xml:space="preserve"> su matrícula</w:t>
@@ -6262,18 +6265,38 @@
             <w:tcW w:w="6990" w:type="dxa"/>
           </w:tcPr>
           <w:p>
-            <w:r>
-              <w:rPr>
-                <w:sz w:val="24"/>
-                <w:szCs w:val="24"/>
-              </w:rPr>
-              <w:t>REQ02, REQ03, REQ04, REQ 54, REQ55</w:t>
+            <w:pPr>
+              <w:rPr>
+                <w:lang w:val="en-US"/>
+              </w:rPr>
+            </w:pPr>
+            <w:r>
+              <w:rPr>
+                <w:sz w:val="24"/>
+                <w:szCs w:val="24"/>
+                <w:lang w:val="en-US"/>
+              </w:rPr>
+              <w:t>REQ02, REQ03, REQ04, REQ</w:t>
+            </w:r>
+            <w:r>
+              <w:rPr>
+                <w:sz w:val="24"/>
+                <w:szCs w:val="24"/>
+                <w:lang w:val="en-US"/>
+              </w:rPr>
+              <w:t>54, REQ55</w:t>
             </w:r>
           </w:p>
         </w:tc>
       </w:tr>
     </w:tbl>
-    <w:p/>
+    <w:p>
+      <w:pPr>
+        <w:rPr>
+          <w:lang w:val="en-US"/>
+        </w:rPr>
+      </w:pPr>
+    </w:p>
     <w:p>
       <w:pPr>
         <w:pStyle w:val="Ttulo3"/>
@@ -6304,7 +6327,7 @@
       <w:r>
         <w:rPr>
           <w:noProof/>
-          <w:lang w:eastAsia="es-CL"/>
+          <w:lang w:eastAsia="ja-JP"/>
         </w:rPr>
         <w:drawing>
           <wp:inline distT="0" distB="0" distL="0" distR="0">
@@ -7206,7 +7229,7 @@
       <w:r>
         <w:rPr>
           <w:noProof/>
-          <w:lang w:eastAsia="es-CL"/>
+          <w:lang w:eastAsia="ja-JP"/>
         </w:rPr>
         <w:drawing>
           <wp:inline distT="0" distB="0" distL="0" distR="0">
@@ -7736,7 +7759,21 @@
                 <w:sz w:val="24"/>
                 <w:szCs w:val="24"/>
               </w:rPr>
-              <w:t>Este caso de uso comienza cuando el relator da comienzo a la evaluación de los exámenes teóricos preliminares, esto se repite durante el transcurso del curso y más tarde al final del curso el relator debe  de  evaluar la evaluación final del curso para que de esta manera el estudiante pueda ingresar al módulo práctico. El funcionario debe de registrar en el sistema los resultados de los exámenes e indicar al estudiante si pasó o no al módulo práctico.</w:t>
+              <w:t xml:space="preserve">Este caso de uso comienza cuando el relator da comienzo a la evaluación de los exámenes teóricos preliminares, esto se repite durante el transcurso del curso y más tarde al final del curso el relator debe  de  evaluar la evaluación final del curso para que de esta manera el estudiante pueda ingresar al módulo práctico. El funcionario debe de registrar en el sistema los resultados de los exámenes e indicar al estudiante si </w:t>
+            </w:r>
+            <w:r>
+              <w:rPr>
+                <w:sz w:val="24"/>
+                <w:szCs w:val="24"/>
+              </w:rPr>
+              <w:t>aprobó o reprobó el examen teorico</w:t>
+            </w:r>
+            <w:r>
+              <w:rPr>
+                <w:sz w:val="24"/>
+                <w:szCs w:val="24"/>
+              </w:rPr>
+              <w:t>.</w:t>
             </w:r>
           </w:p>
         </w:tc>
@@ -7804,7 +7841,7 @@
       <w:r>
         <w:rPr>
           <w:noProof/>
-          <w:lang w:eastAsia="es-CL"/>
+          <w:lang w:eastAsia="ja-JP"/>
         </w:rPr>
         <w:drawing>
           <wp:inline distT="0" distB="0" distL="0" distR="0">
@@ -7869,7 +7906,13 @@
         <w:pStyle w:val="Sinespaciado"/>
       </w:pPr>
       <w:r>
-        <w:t>2. Resumen del estado actual de evaluaciones.</w:t>
+        <w:t>2. Resumen del estado actual de evaluaciones</w:t>
+      </w:r>
+      <w:r>
+        <w:t xml:space="preserve"> teóricas</w:t>
+      </w:r>
+      <w:r>
+        <w:t>.</w:t>
       </w:r>
     </w:p>
     <w:p>
@@ -8318,9 +8361,17 @@
           <w:color w:val="auto"/>
           <w:sz w:val="28"/>
         </w:rPr>
-        <w:t xml:space="preserve"> Encuesta de Calidad</w:t>
+        <w:t xml:space="preserve"> Encuesta de </w:t>
       </w:r>
       <w:bookmarkEnd w:id="22"/>
+      <w:r>
+        <w:rPr>
+          <w:b/>
+          <w:color w:val="auto"/>
+          <w:sz w:val="28"/>
+        </w:rPr>
+        <w:t>Satisfacción</w:t>
+      </w:r>
     </w:p>
     <w:p>
       <w:pPr>
@@ -8385,7 +8436,14 @@
                 <w:sz w:val="24"/>
                 <w:szCs w:val="24"/>
               </w:rPr>
-              <w:t xml:space="preserve">Encuesta de Calidad </w:t>
+              <w:t xml:space="preserve">Encuesta de </w:t>
+            </w:r>
+            <w:r>
+              <w:rPr>
+                <w:sz w:val="24"/>
+                <w:szCs w:val="24"/>
+              </w:rPr>
+              <w:t>Satisfacción</w:t>
             </w:r>
           </w:p>
         </w:tc>
@@ -8598,7 +8656,7 @@
       <w:r>
         <w:rPr>
           <w:noProof/>
-          <w:lang w:eastAsia="es-CL"/>
+          <w:lang w:eastAsia="ja-JP"/>
         </w:rPr>
         <w:drawing>
           <wp:inline distT="0" distB="0" distL="0" distR="0">
@@ -8916,6 +8974,9 @@
               <w:t xml:space="preserve"> el promedio de la sección </w:t>
             </w:r>
             <w:r>
+              <w:t xml:space="preserve"> (POR FACTOR) </w:t>
+            </w:r>
+            <w:r>
               <w:rPr>
                 <w:b/>
               </w:rPr>
@@ -9365,7 +9426,7 @@
       <w:r>
         <w:rPr>
           <w:noProof/>
-          <w:lang w:eastAsia="es-CL"/>
+          <w:lang w:eastAsia="ja-JP"/>
         </w:rPr>
         <w:drawing>
           <wp:inline distT="0" distB="0" distL="0" distR="0">
@@ -9444,7 +9505,13 @@
         <w:t>3.</w:t>
       </w:r>
       <w:r>
-        <w:t xml:space="preserve"> Selección del contenido de la clase.</w:t>
+        <w:t xml:space="preserve"> Selección del </w:t>
+      </w:r>
+      <w:r>
+        <w:t>Número</w:t>
+      </w:r>
+      <w:r>
+        <w:t xml:space="preserve"> de la clase.</w:t>
       </w:r>
     </w:p>
     <w:p>
@@ -9767,6 +9834,14 @@
         <w:t>2.8 Examen Práctico</w:t>
       </w:r>
       <w:bookmarkEnd w:id="30"/>
+      <w:r>
+        <w:rPr>
+          <w:b/>
+          <w:color w:val="auto"/>
+          <w:sz w:val="28"/>
+        </w:rPr>
+        <w:t xml:space="preserve"> Escuela</w:t>
+      </w:r>
     </w:p>
     <w:p>
       <w:pPr>
@@ -9833,6 +9908,13 @@
               </w:rPr>
               <w:t>Examen Practico</w:t>
             </w:r>
+            <w:r>
+              <w:rPr>
+                <w:sz w:val="24"/>
+                <w:szCs w:val="24"/>
+              </w:rPr>
+              <w:t xml:space="preserve"> Escuela</w:t>
+            </w:r>
           </w:p>
         </w:tc>
       </w:tr>
@@ -9936,7 +10018,21 @@
                 <w:sz w:val="24"/>
                 <w:szCs w:val="24"/>
               </w:rPr>
-              <w:t>El caso de uso comienza cuando el Instructor procede a realizar el examen práctico que el Estudiante debe de responder, y después de obtener los resultados procede a entregarlos al  Funcionario Académico y de Coordinación el cual los procesa en el Sistema, terminando así el caso de uso.</w:t>
+              <w:t xml:space="preserve">El caso de uso comienza cuando el Instructor procede a realizar el examen práctico que el Estudiante debe </w:t>
+            </w:r>
+            <w:r>
+              <w:rPr>
+                <w:sz w:val="24"/>
+                <w:szCs w:val="24"/>
+              </w:rPr>
+              <w:t>de realizar en el auto de la escuela</w:t>
+            </w:r>
+            <w:r>
+              <w:rPr>
+                <w:sz w:val="24"/>
+                <w:szCs w:val="24"/>
+              </w:rPr>
+              <w:t>, y después de obtener los resultados procede a entregarlos al  Funcionario Académico y de Coordinación el cual los procesa en el Sistema, terminando así el caso de uso.</w:t>
             </w:r>
           </w:p>
         </w:tc>
@@ -10006,7 +10102,7 @@
       <w:r>
         <w:rPr>
           <w:noProof/>
-          <w:lang w:eastAsia="es-CL"/>
+          <w:lang w:eastAsia="ja-JP"/>
         </w:rPr>
         <w:drawing>
           <wp:inline distT="0" distB="0" distL="0" distR="0">
@@ -10072,7 +10168,31 @@
       </w:pPr>
       <w:r>
         <w:lastRenderedPageBreak/>
-        <w:t>2. Ingreso de Kilometraje y Tiempo total de la práctica.</w:t>
+        <w:t xml:space="preserve">2. Ingreso </w:t>
+      </w:r>
+      <w:r>
+        <w:t xml:space="preserve">total </w:t>
+      </w:r>
+      <w:r>
+        <w:t xml:space="preserve">de Kilometraje </w:t>
+      </w:r>
+      <w:r>
+        <w:t xml:space="preserve">recorrido y </w:t>
+      </w:r>
+      <w:r>
+        <w:t>total</w:t>
+      </w:r>
+      <w:r>
+        <w:t xml:space="preserve"> de clases </w:t>
+      </w:r>
+      <w:r>
+        <w:t>práctica</w:t>
+      </w:r>
+      <w:r>
+        <w:t>s efectuadas</w:t>
+      </w:r>
+      <w:r>
+        <w:t>.</w:t>
       </w:r>
     </w:p>
     <w:p>
@@ -10088,7 +10208,13 @@
         <w:pStyle w:val="Sinespaciado"/>
       </w:pPr>
       <w:r>
-        <w:t>4. Resultado del examen.</w:t>
+        <w:t>4. Resultado del examen</w:t>
+      </w:r>
+      <w:r>
+        <w:t xml:space="preserve"> práctico escuela</w:t>
+      </w:r>
+      <w:r>
+        <w:t>.</w:t>
       </w:r>
     </w:p>
     <w:p>
@@ -10790,7 +10916,7 @@
       <w:r>
         <w:rPr>
           <w:noProof/>
-          <w:lang w:eastAsia="es-CL"/>
+          <w:lang w:eastAsia="ja-JP"/>
         </w:rPr>
         <w:drawing>
           <wp:inline distT="0" distB="0" distL="0" distR="0">
@@ -11418,7 +11544,7 @@
       <w:r>
         <w:rPr>
           <w:noProof/>
-          <w:lang w:eastAsia="es-CL"/>
+          <w:lang w:eastAsia="ja-JP"/>
         </w:rPr>
         <w:drawing>
           <wp:inline distT="0" distB="0" distL="0" distR="0">
@@ -11469,8 +11595,6 @@
           </wp:inline>
         </w:drawing>
       </w:r>
-      <w:bookmarkStart w:id="41" w:name="_GoBack"/>
-      <w:bookmarkEnd w:id="41"/>
     </w:p>
     <w:p>
       <w:pPr>
@@ -11508,7 +11632,7 @@
           <w:b/>
         </w:rPr>
       </w:pPr>
-      <w:bookmarkStart w:id="42" w:name="_Toc399267103"/>
+      <w:bookmarkStart w:id="41" w:name="_Toc399267103"/>
       <w:r>
         <w:rPr>
           <w:b/>
@@ -11523,7 +11647,7 @@
         </w:rPr>
         <w:t>.3 Curso normal de los eventos</w:t>
       </w:r>
-      <w:bookmarkEnd w:id="42"/>
+      <w:bookmarkEnd w:id="41"/>
     </w:p>
     <w:tbl>
       <w:tblPr>
@@ -11818,7 +11942,7 @@
           <w:sz w:val="28"/>
         </w:rPr>
       </w:pPr>
-      <w:bookmarkStart w:id="43" w:name="_Toc399267104"/>
+      <w:bookmarkStart w:id="42" w:name="_Toc399267104"/>
       <w:r>
         <w:rPr>
           <w:b/>
@@ -11827,7 +11951,7 @@
         </w:rPr>
         <w:t>2.11 Creación de Horarios</w:t>
       </w:r>
-      <w:bookmarkEnd w:id="43"/>
+      <w:bookmarkEnd w:id="42"/>
     </w:p>
     <w:p>
       <w:pPr>
@@ -11837,7 +11961,7 @@
           <w:color w:val="auto"/>
         </w:rPr>
       </w:pPr>
-      <w:bookmarkStart w:id="44" w:name="_Toc399267105"/>
+      <w:bookmarkStart w:id="43" w:name="_Toc399267105"/>
       <w:r>
         <w:rPr>
           <w:b/>
@@ -11845,7 +11969,7 @@
         </w:rPr>
         <w:t>2.11.1 Descripción</w:t>
       </w:r>
-      <w:bookmarkEnd w:id="44"/>
+      <w:bookmarkEnd w:id="43"/>
     </w:p>
     <w:tbl>
       <w:tblPr>
@@ -12036,12 +12160,14 @@
               <w:rPr>
                 <w:sz w:val="24"/>
                 <w:szCs w:val="24"/>
-              </w:rPr>
-            </w:pPr>
-            <w:r>
-              <w:rPr>
-                <w:sz w:val="24"/>
-                <w:szCs w:val="24"/>
+                <w:lang w:val="en-US"/>
+              </w:rPr>
+            </w:pPr>
+            <w:r>
+              <w:rPr>
+                <w:sz w:val="24"/>
+                <w:szCs w:val="24"/>
+                <w:lang w:val="en-US"/>
               </w:rPr>
               <w:t>REQ34, REQ35, REQ36, REQ37, REQ38.</w:t>
             </w:r>
@@ -12052,6 +12178,9 @@
     <w:p>
       <w:pPr>
         <w:jc w:val="center"/>
+        <w:rPr>
+          <w:lang w:val="en-US"/>
+        </w:rPr>
       </w:pPr>
     </w:p>
     <w:p>
@@ -12062,7 +12191,7 @@
           <w:color w:val="auto"/>
         </w:rPr>
       </w:pPr>
-      <w:bookmarkStart w:id="45" w:name="_Toc399267106"/>
+      <w:bookmarkStart w:id="44" w:name="_Toc399267106"/>
       <w:r>
         <w:rPr>
           <w:b/>
@@ -12070,13 +12199,13 @@
         </w:rPr>
         <w:t>2.11.2 Interfaz</w:t>
       </w:r>
-      <w:bookmarkEnd w:id="45"/>
+      <w:bookmarkEnd w:id="44"/>
     </w:p>
     <w:p>
       <w:r>
         <w:rPr>
           <w:noProof/>
-          <w:lang w:eastAsia="es-CL"/>
+          <w:lang w:eastAsia="ja-JP"/>
         </w:rPr>
         <w:drawing>
           <wp:inline distT="0" distB="0" distL="0" distR="0" wp14:anchorId="6829CB64" wp14:editId="266CAD72">
@@ -12168,7 +12297,7 @@
           <w:color w:val="auto"/>
         </w:rPr>
       </w:pPr>
-      <w:bookmarkStart w:id="46" w:name="_Toc399267107"/>
+      <w:bookmarkStart w:id="45" w:name="_Toc399267107"/>
       <w:r>
         <w:rPr>
           <w:b/>
@@ -12177,7 +12306,7 @@
         <w:lastRenderedPageBreak/>
         <w:t>2.11.3 Curso normal de los eventos</w:t>
       </w:r>
-      <w:bookmarkEnd w:id="46"/>
+      <w:bookmarkEnd w:id="45"/>
     </w:p>
     <w:tbl>
       <w:tblPr>
@@ -12392,7 +12521,7 @@
           <w:sz w:val="28"/>
         </w:rPr>
       </w:pPr>
-      <w:bookmarkStart w:id="47" w:name="_Toc399267108"/>
+      <w:bookmarkStart w:id="46" w:name="_Toc399267108"/>
       <w:r>
         <w:rPr>
           <w:b/>
@@ -12407,34 +12536,66 @@
           <w:color w:val="auto"/>
           <w:sz w:val="28"/>
         </w:rPr>
-        <w:t xml:space="preserve"> Petición vehículo y examen municipal</w:t>
-      </w:r>
-      <w:bookmarkEnd w:id="47"/>
-    </w:p>
-    <w:p>
-      <w:pPr>
-        <w:pStyle w:val="Ttulo3"/>
+        <w:t xml:space="preserve"> Petición vehículo y </w:t>
+      </w:r>
+      <w:r>
         <w:rPr>
           <w:b/>
           <w:color w:val="auto"/>
-        </w:rPr>
-      </w:pPr>
-      <w:bookmarkStart w:id="48" w:name="_Toc399267109"/>
+          <w:sz w:val="28"/>
+        </w:rPr>
+        <w:t>E</w:t>
+      </w:r>
       <w:r>
         <w:rPr>
           <w:b/>
           <w:color w:val="auto"/>
-        </w:rPr>
-        <w:t>2.12</w:t>
+          <w:sz w:val="28"/>
+        </w:rPr>
+        <w:t xml:space="preserve">xamen </w:t>
       </w:r>
       <w:r>
         <w:rPr>
           <w:b/>
           <w:color w:val="auto"/>
+          <w:sz w:val="28"/>
+        </w:rPr>
+        <w:t>M</w:t>
+      </w:r>
+      <w:r>
+        <w:rPr>
+          <w:b/>
+          <w:color w:val="auto"/>
+          <w:sz w:val="28"/>
+        </w:rPr>
+        <w:t>unicipal</w:t>
+      </w:r>
+      <w:bookmarkEnd w:id="46"/>
+    </w:p>
+    <w:p>
+      <w:pPr>
+        <w:pStyle w:val="Ttulo3"/>
+        <w:rPr>
+          <w:b/>
+          <w:color w:val="auto"/>
+        </w:rPr>
+      </w:pPr>
+      <w:bookmarkStart w:id="47" w:name="_Toc399267109"/>
+      <w:r>
+        <w:rPr>
+          <w:b/>
+          <w:color w:val="auto"/>
+        </w:rPr>
+        <w:t>2.12</w:t>
+      </w:r>
+      <w:r>
+        <w:rPr>
+          <w:b/>
+          <w:color w:val="auto"/>
         </w:rPr>
         <w:t>.1 Descripción</w:t>
       </w:r>
-      <w:bookmarkEnd w:id="48"/>
+      <w:bookmarkEnd w:id="47"/>
     </w:p>
     <w:tbl>
       <w:tblPr>
@@ -12488,7 +12649,35 @@
                 <w:sz w:val="24"/>
                 <w:szCs w:val="24"/>
               </w:rPr>
-              <w:t>culo examen municipal</w:t>
+              <w:t xml:space="preserve">culo </w:t>
+            </w:r>
+            <w:r>
+              <w:rPr>
+                <w:sz w:val="24"/>
+                <w:szCs w:val="24"/>
+              </w:rPr>
+              <w:t>E</w:t>
+            </w:r>
+            <w:r>
+              <w:rPr>
+                <w:sz w:val="24"/>
+                <w:szCs w:val="24"/>
+              </w:rPr>
+              <w:t xml:space="preserve">xamen </w:t>
+            </w:r>
+            <w:r>
+              <w:rPr>
+                <w:sz w:val="24"/>
+                <w:szCs w:val="24"/>
+              </w:rPr>
+              <w:t>M</w:t>
+            </w:r>
+            <w:r>
+              <w:rPr>
+                <w:sz w:val="24"/>
+                <w:szCs w:val="24"/>
+              </w:rPr>
+              <w:t>unicipal</w:t>
             </w:r>
           </w:p>
         </w:tc>
@@ -12610,7 +12799,126 @@
                 <w:sz w:val="24"/>
                 <w:szCs w:val="24"/>
               </w:rPr>
-              <w:t>El caso de uso inicia cuando el estudiante solicita un auto para utilizar en el examen municipal, el funcionario académico y de coordinación verifica si el estudiante aprobó el examen práctico, de no haberlo aprobado se le ofrece la oportunidad de repetirlo, y al hacerlo su información se actualiza, de ya tenerlo aprobado se procede a ingresar los datos para el préstamo del vehículo (Datos del vehículo, estudiante, fecha). Luego el funcionario procede a tomar el examen, el estudiante lo resuelve y luego  informa el  resultado al funcionario académico que lo procesa de aprobarlo se procede a imprimir el certificado de circulación que avala según la municipalidad que es apto para la conducción (se accede a este certificado bajo demanda), de no ser así se procede a realizar una clase de reforzamiento volviendo a optar por dar el examen.</w:t>
+              <w:t>Inicia</w:t>
+            </w:r>
+            <w:r>
+              <w:rPr>
+                <w:sz w:val="24"/>
+                <w:szCs w:val="24"/>
+              </w:rPr>
+              <w:t xml:space="preserve"> cuando el estudiante solicita un auto </w:t>
+            </w:r>
+            <w:r>
+              <w:rPr>
+                <w:sz w:val="24"/>
+                <w:szCs w:val="24"/>
+              </w:rPr>
+              <w:t xml:space="preserve">a la escuela </w:t>
+            </w:r>
+            <w:r>
+              <w:rPr>
+                <w:sz w:val="24"/>
+                <w:szCs w:val="24"/>
+              </w:rPr>
+              <w:t xml:space="preserve">para </w:t>
+            </w:r>
+            <w:r>
+              <w:rPr>
+                <w:sz w:val="24"/>
+                <w:szCs w:val="24"/>
+              </w:rPr>
+              <w:t>efectuar</w:t>
+            </w:r>
+            <w:r>
+              <w:rPr>
+                <w:sz w:val="24"/>
+                <w:szCs w:val="24"/>
+              </w:rPr>
+              <w:t xml:space="preserve"> el </w:t>
+            </w:r>
+            <w:r>
+              <w:rPr>
+                <w:sz w:val="24"/>
+                <w:szCs w:val="24"/>
+              </w:rPr>
+              <w:t>E</w:t>
+            </w:r>
+            <w:r>
+              <w:rPr>
+                <w:sz w:val="24"/>
+                <w:szCs w:val="24"/>
+              </w:rPr>
+              <w:t xml:space="preserve">xamen </w:t>
+            </w:r>
+            <w:r>
+              <w:rPr>
+                <w:sz w:val="24"/>
+                <w:szCs w:val="24"/>
+              </w:rPr>
+              <w:t>M</w:t>
+            </w:r>
+            <w:r>
+              <w:rPr>
+                <w:sz w:val="24"/>
+                <w:szCs w:val="24"/>
+              </w:rPr>
+              <w:t>unicipal, el funcionario académico y de coordinación verifica si el estudiante aprobó el examen práctico, de no haberlo aprobado</w:t>
+            </w:r>
+            <w:r>
+              <w:rPr>
+                <w:sz w:val="24"/>
+                <w:szCs w:val="24"/>
+              </w:rPr>
+              <w:t>,</w:t>
+            </w:r>
+            <w:r>
+              <w:rPr>
+                <w:sz w:val="24"/>
+                <w:szCs w:val="24"/>
+              </w:rPr>
+              <w:t xml:space="preserve"> se le ofrece la oportunidad de repetirlo, y al hacerlo su información se actualiza, de ya tenerlo aprobado se procede a ingresar los datos para el préstamo del vehículo (Datos del vehículo, estudiante, fecha). Luego el </w:t>
+            </w:r>
+            <w:r>
+              <w:rPr>
+                <w:sz w:val="24"/>
+                <w:szCs w:val="24"/>
+              </w:rPr>
+              <w:t>Inspector Municipal</w:t>
+            </w:r>
+            <w:r>
+              <w:rPr>
+                <w:sz w:val="24"/>
+                <w:szCs w:val="24"/>
+              </w:rPr>
+              <w:t xml:space="preserve"> procede a tomar el examen, el estudiante lo resuelve y luego  informa el  resultado al funcionario académico que lo procesa de aprobarlo</w:t>
+            </w:r>
+            <w:r>
+              <w:rPr>
+                <w:sz w:val="24"/>
+                <w:szCs w:val="24"/>
+              </w:rPr>
+              <w:t>.</w:t>
+            </w:r>
+            <w:r>
+              <w:rPr>
+                <w:sz w:val="24"/>
+                <w:szCs w:val="24"/>
+              </w:rPr>
+              <w:t xml:space="preserve"> </w:t>
+            </w:r>
+            <w:r>
+              <w:rPr>
+                <w:sz w:val="24"/>
+                <w:szCs w:val="24"/>
+              </w:rPr>
+              <w:t>D</w:t>
+            </w:r>
+            <w:r>
+              <w:rPr>
+                <w:sz w:val="24"/>
+                <w:szCs w:val="24"/>
+              </w:rPr>
+              <w:t>e no ser así se procede a realizar una clase de reforzamiento volviendo a optar por dar el examen.</w:t>
             </w:r>
           </w:p>
         </w:tc>
@@ -12643,12 +12951,14 @@
               <w:rPr>
                 <w:sz w:val="24"/>
                 <w:szCs w:val="24"/>
-              </w:rPr>
-            </w:pPr>
-            <w:r>
-              <w:rPr>
-                <w:sz w:val="24"/>
-                <w:szCs w:val="24"/>
+                <w:lang w:val="en-US"/>
+              </w:rPr>
+            </w:pPr>
+            <w:r>
+              <w:rPr>
+                <w:sz w:val="24"/>
+                <w:szCs w:val="24"/>
+                <w:lang w:val="en-US"/>
               </w:rPr>
               <w:t>REQ34, REQ35, REQ36, REQ37, REQ38.</w:t>
             </w:r>
@@ -12659,6 +12969,9 @@
     <w:p>
       <w:pPr>
         <w:jc w:val="center"/>
+        <w:rPr>
+          <w:lang w:val="en-US"/>
+        </w:rPr>
       </w:pPr>
     </w:p>
     <w:p>
@@ -12669,7 +12982,7 @@
           <w:color w:val="auto"/>
         </w:rPr>
       </w:pPr>
-      <w:bookmarkStart w:id="49" w:name="_Toc399267110"/>
+      <w:bookmarkStart w:id="48" w:name="_Toc399267110"/>
       <w:r>
         <w:rPr>
           <w:b/>
@@ -12685,13 +12998,13 @@
         </w:rPr>
         <w:t>.2 Interfaz</w:t>
       </w:r>
-      <w:bookmarkEnd w:id="49"/>
+      <w:bookmarkEnd w:id="48"/>
     </w:p>
     <w:p>
       <w:r>
         <w:rPr>
           <w:noProof/>
-          <w:lang w:eastAsia="es-CL"/>
+          <w:lang w:eastAsia="ja-JP"/>
         </w:rPr>
         <w:drawing>
           <wp:inline distT="0" distB="0" distL="0" distR="0">
@@ -12776,7 +13089,7 @@
           <w:color w:val="auto"/>
         </w:rPr>
       </w:pPr>
-      <w:bookmarkStart w:id="50" w:name="_Toc399267111"/>
+      <w:bookmarkStart w:id="49" w:name="_Toc399267111"/>
       <w:r>
         <w:rPr>
           <w:b/>
@@ -12791,7 +13104,7 @@
         </w:rPr>
         <w:t>.3 Curso normal de los eventos</w:t>
       </w:r>
-      <w:bookmarkEnd w:id="50"/>
+      <w:bookmarkEnd w:id="49"/>
     </w:p>
     <w:tbl>
       <w:tblPr>
@@ -13002,7 +13315,7 @@
           <w:sz w:val="28"/>
         </w:rPr>
       </w:pPr>
-      <w:bookmarkStart w:id="51" w:name="_Toc399267112"/>
+      <w:bookmarkStart w:id="50" w:name="_Toc399267112"/>
       <w:r>
         <w:rPr>
           <w:b/>
@@ -13011,7 +13324,7 @@
         </w:rPr>
         <w:t>2.13 Revisión</w:t>
       </w:r>
-      <w:bookmarkEnd w:id="51"/>
+      <w:bookmarkEnd w:id="50"/>
     </w:p>
     <w:p>
       <w:pPr>
@@ -13021,7 +13334,7 @@
           <w:color w:val="auto"/>
         </w:rPr>
       </w:pPr>
-      <w:bookmarkStart w:id="52" w:name="_Toc399267113"/>
+      <w:bookmarkStart w:id="51" w:name="_Toc399267113"/>
       <w:r>
         <w:rPr>
           <w:b/>
@@ -13029,7 +13342,7 @@
         </w:rPr>
         <w:t>2.13.1 Descripción</w:t>
       </w:r>
-      <w:bookmarkEnd w:id="52"/>
+      <w:bookmarkEnd w:id="51"/>
     </w:p>
     <w:tbl>
       <w:tblPr>
@@ -13147,7 +13460,6 @@
             </w:pPr>
             <w:r>
               <w:rPr>
-                <w:color w:val="FF0000"/>
                 <w:sz w:val="24"/>
                 <w:szCs w:val="24"/>
               </w:rPr>
@@ -13190,6 +13502,8 @@
               </w:rPr>
               <w:t>Este caso de uso comienza antes de iniciar un nuevo periodo de clases. Dirección revisa los datos estadísticos con el objetivo de presentar información estadística de la empresa,  finalizando con el despliegue de  gráficos.</w:t>
             </w:r>
+            <w:bookmarkStart w:id="52" w:name="_GoBack"/>
+            <w:bookmarkEnd w:id="52"/>
           </w:p>
         </w:tc>
       </w:tr>
@@ -13262,7 +13576,7 @@
       <w:r>
         <w:rPr>
           <w:noProof/>
-          <w:lang w:eastAsia="es-CL"/>
+          <w:lang w:eastAsia="ja-JP"/>
         </w:rPr>
         <w:drawing>
           <wp:inline distT="0" distB="0" distL="0" distR="0">
@@ -13643,14 +13957,15 @@
               <w:rPr>
                 <w:sz w:val="24"/>
                 <w:szCs w:val="24"/>
-              </w:rPr>
-            </w:pPr>
-            <w:r>
-              <w:rPr>
-                <w:sz w:val="24"/>
-                <w:szCs w:val="24"/>
                 <w:lang w:val="en-US"/>
               </w:rPr>
+            </w:pPr>
+            <w:r>
+              <w:rPr>
+                <w:sz w:val="24"/>
+                <w:szCs w:val="24"/>
+                <w:lang w:val="en-US"/>
+              </w:rPr>
               <w:t>REQ13, REQ14, REQ16, REQ18, REQ21</w:t>
             </w:r>
           </w:p>
@@ -13660,6 +13975,9 @@
     <w:p>
       <w:pPr>
         <w:jc w:val="center"/>
+        <w:rPr>
+          <w:lang w:val="en-US"/>
+        </w:rPr>
       </w:pPr>
     </w:p>
     <w:p>
@@ -13685,7 +14003,7 @@
       <w:r>
         <w:rPr>
           <w:noProof/>
-          <w:lang w:eastAsia="es-CL"/>
+          <w:lang w:eastAsia="ja-JP"/>
         </w:rPr>
         <w:drawing>
           <wp:inline distT="0" distB="0" distL="0" distR="0">
@@ -15078,7 +15396,6 @@
       <w:spacing w:after="0" w:line="240" w:lineRule="auto"/>
     </w:pPr>
     <w:tblPr>
-      <w:tblInd w:w="0" w:type="dxa"/>
       <w:tblBorders>
         <w:top w:val="single" w:sz="4" w:space="0" w:color="auto"/>
         <w:left w:val="single" w:sz="4" w:space="0" w:color="auto"/>
@@ -15087,12 +15404,6 @@
         <w:insideH w:val="single" w:sz="4" w:space="0" w:color="auto"/>
         <w:insideV w:val="single" w:sz="4" w:space="0" w:color="auto"/>
       </w:tblBorders>
-      <w:tblCellMar>
-        <w:top w:w="0" w:type="dxa"/>
-        <w:left w:w="108" w:type="dxa"/>
-        <w:bottom w:w="0" w:type="dxa"/>
-        <w:right w:w="108" w:type="dxa"/>
-      </w:tblCellMar>
     </w:tblPr>
   </w:style>
   <w:style w:type="paragraph" w:styleId="Prrafodelista">
@@ -15244,7 +15555,7 @@
   <a:themeElements>
     <a:clrScheme name="Office">
       <a:dk1>
-        <a:sysClr val="windowText" lastClr="535353"/>
+        <a:sysClr val="windowText" lastClr="000000"/>
       </a:dk1>
       <a:lt1>
         <a:sysClr val="window" lastClr="FFFFFF"/>
@@ -15505,7 +15816,7 @@
 </file>
 
 <file path=customXml/itemProps1.xml><?xml version="1.0" encoding="utf-8"?>
-<ds:datastoreItem xmlns:ds="http://schemas.openxmlformats.org/officeDocument/2006/customXml" ds:itemID="{25F5D842-B54B-40E3-BA4B-2915E230AC80}">
+<ds:datastoreItem xmlns:ds="http://schemas.openxmlformats.org/officeDocument/2006/customXml" ds:itemID="{CF6C7726-FD7D-44C2-9BA5-F455E8D0BA69}">
   <ds:schemaRefs>
     <ds:schemaRef ds:uri="http://schemas.openxmlformats.org/officeDocument/2006/bibliography"/>
   </ds:schemaRefs>

</xml_diff>